<commit_message>
Update Relatorio Algav Sprint B
</commit_message>
<xml_diff>
--- a/PLANNING/Relatorio_Algav.docx
+++ b/PLANNING/Relatorio_Algav.docx
@@ -266,7 +266,23 @@
           <w:sz w:val="24"/>
           <w:szCs w:val="24"/>
         </w:rPr>
-        <w:t>André Moreira, ASC</w:t>
+        <w:t>David Freitas</w:t>
+      </w:r>
+      <w:r>
+        <w:rPr>
+          <w:rFonts w:ascii="Candara Light" w:hAnsi="Candara Light"/>
+          <w:sz w:val="24"/>
+          <w:szCs w:val="24"/>
+        </w:rPr>
+        <w:t xml:space="preserve">, </w:t>
+      </w:r>
+      <w:r>
+        <w:rPr>
+          <w:rFonts w:ascii="Candara Light" w:hAnsi="Candara Light"/>
+          <w:sz w:val="24"/>
+          <w:szCs w:val="24"/>
+        </w:rPr>
+        <w:t>DCF</w:t>
       </w:r>
     </w:p>
     <w:p>
@@ -794,7 +810,7 @@
           <w:szCs w:val="24"/>
         </w:rPr>
         <w:drawing>
-          <wp:anchor distT="0" distB="0" distL="114300" distR="114300" simplePos="0" relativeHeight="251657216" behindDoc="0" locked="0" layoutInCell="1" allowOverlap="1" wp14:anchorId="3A91BA79" wp14:editId="13A2E28E">
+          <wp:anchor distT="0" distB="0" distL="114300" distR="114300" simplePos="0" relativeHeight="251657216" behindDoc="0" locked="0" layoutInCell="1" allowOverlap="1" wp14:anchorId="3A91BA79" wp14:editId="42491DDC">
             <wp:simplePos x="0" y="0"/>
             <wp:positionH relativeFrom="margin">
               <wp:posOffset>4502150</wp:posOffset>
@@ -1096,7 +1112,7 @@
           <w:szCs w:val="24"/>
         </w:rPr>
         <w:drawing>
-          <wp:anchor distT="0" distB="0" distL="114300" distR="114300" simplePos="0" relativeHeight="251658240" behindDoc="0" locked="0" layoutInCell="1" allowOverlap="1" wp14:anchorId="3FE8287D" wp14:editId="035CA141">
+          <wp:anchor distT="0" distB="0" distL="114300" distR="114300" simplePos="0" relativeHeight="251658240" behindDoc="0" locked="0" layoutInCell="1" allowOverlap="1" wp14:anchorId="3FE8287D" wp14:editId="66FE3BCD">
             <wp:simplePos x="0" y="0"/>
             <wp:positionH relativeFrom="margin">
               <wp:posOffset>4510617</wp:posOffset>
@@ -2158,7 +2174,7 @@
           <w:szCs w:val="36"/>
         </w:rPr>
         <w:drawing>
-          <wp:anchor distT="0" distB="0" distL="114300" distR="114300" simplePos="0" relativeHeight="251669504" behindDoc="0" locked="0" layoutInCell="1" allowOverlap="1" wp14:anchorId="224AC249" wp14:editId="281D33E5">
+          <wp:anchor distT="0" distB="0" distL="114300" distR="114300" simplePos="0" relativeHeight="251669504" behindDoc="0" locked="0" layoutInCell="1" allowOverlap="1" wp14:anchorId="224AC249" wp14:editId="391147DA">
             <wp:simplePos x="0" y="0"/>
             <wp:positionH relativeFrom="column">
               <wp:posOffset>-843280</wp:posOffset>
@@ -2899,7 +2915,7 @@
           <w:szCs w:val="24"/>
         </w:rPr>
         <w:drawing>
-          <wp:anchor distT="0" distB="0" distL="114300" distR="114300" simplePos="0" relativeHeight="251674624" behindDoc="0" locked="0" layoutInCell="1" allowOverlap="1" wp14:anchorId="62FC8249" wp14:editId="02DB0A0D">
+          <wp:anchor distT="0" distB="0" distL="114300" distR="114300" simplePos="0" relativeHeight="251674624" behindDoc="0" locked="0" layoutInCell="1" allowOverlap="1" wp14:anchorId="62FC8249" wp14:editId="19785994">
             <wp:simplePos x="0" y="0"/>
             <wp:positionH relativeFrom="margin">
               <wp:posOffset>-152400</wp:posOffset>
@@ -3263,13 +3279,13 @@
           <w:szCs w:val="24"/>
         </w:rPr>
         <w:drawing>
-          <wp:anchor distT="0" distB="0" distL="114300" distR="114300" simplePos="0" relativeHeight="251676672" behindDoc="0" locked="0" layoutInCell="1" allowOverlap="1" wp14:anchorId="4A0B33F2" wp14:editId="34319640">
+          <wp:anchor distT="0" distB="0" distL="114300" distR="114300" simplePos="0" relativeHeight="251676672" behindDoc="0" locked="0" layoutInCell="1" allowOverlap="1" wp14:anchorId="4A0B33F2" wp14:editId="3D17D77D">
             <wp:simplePos x="0" y="0"/>
             <wp:positionH relativeFrom="margin">
-              <wp:posOffset>1115695</wp:posOffset>
+              <wp:posOffset>2129155</wp:posOffset>
             </wp:positionH>
             <wp:positionV relativeFrom="paragraph">
-              <wp:posOffset>653838</wp:posOffset>
+              <wp:posOffset>661035</wp:posOffset>
             </wp:positionV>
             <wp:extent cx="2907008" cy="829733"/>
             <wp:effectExtent l="0" t="0" r="8255" b="8890"/>
@@ -3400,18 +3416,28 @@
           <w:szCs w:val="24"/>
         </w:rPr>
       </w:pPr>
+    </w:p>
+    <w:p>
+      <w:pPr>
+        <w:ind w:left="-709"/>
+        <w:rPr>
+          <w:rFonts w:ascii="Candara Light" w:hAnsi="Candara Light"/>
+          <w:sz w:val="24"/>
+          <w:szCs w:val="24"/>
+        </w:rPr>
+      </w:pPr>
       <w:r>
         <w:rPr>
           <w:noProof/>
         </w:rPr>
         <w:drawing>
-          <wp:anchor distT="0" distB="0" distL="114300" distR="114300" simplePos="0" relativeHeight="251677696" behindDoc="0" locked="0" layoutInCell="1" allowOverlap="1" wp14:anchorId="0F90F876" wp14:editId="788AA1A8">
+          <wp:anchor distT="0" distB="0" distL="114300" distR="114300" simplePos="0" relativeHeight="251677696" behindDoc="0" locked="0" layoutInCell="1" allowOverlap="1" wp14:anchorId="0F90F876" wp14:editId="42BE4C0D">
             <wp:simplePos x="0" y="0"/>
             <wp:positionH relativeFrom="margin">
-              <wp:posOffset>101600</wp:posOffset>
+              <wp:align>right</wp:align>
             </wp:positionH>
             <wp:positionV relativeFrom="paragraph">
-              <wp:posOffset>414444</wp:posOffset>
+              <wp:posOffset>91440</wp:posOffset>
             </wp:positionV>
             <wp:extent cx="5020310" cy="1141095"/>
             <wp:effectExtent l="0" t="0" r="8890" b="1905"/>
@@ -3460,35 +3486,62 @@
     </w:p>
     <w:p>
       <w:pPr>
-        <w:pStyle w:val="PargrafodaLista"/>
-        <w:numPr>
-          <w:ilvl w:val="0"/>
-          <w:numId w:val="1"/>
-        </w:numPr>
-        <w:rPr>
-          <w:rFonts w:ascii="Candara Light" w:hAnsi="Candara Light"/>
-          <w:sz w:val="36"/>
-          <w:szCs w:val="36"/>
-        </w:rPr>
-      </w:pPr>
-      <w:r>
-        <w:rPr>
-          <w:rFonts w:ascii="Candara Light" w:hAnsi="Candara Light"/>
-          <w:sz w:val="36"/>
-          <w:szCs w:val="36"/>
+        <w:ind w:left="-709"/>
+        <w:rPr>
+          <w:rFonts w:ascii="Candara Light" w:hAnsi="Candara Light"/>
+          <w:sz w:val="24"/>
+          <w:szCs w:val="24"/>
+        </w:rPr>
+      </w:pPr>
+    </w:p>
+    <w:p>
+      <w:pPr>
+        <w:ind w:left="-709"/>
+        <w:rPr>
+          <w:rFonts w:ascii="Candara Light" w:hAnsi="Candara Light"/>
+          <w:sz w:val="24"/>
+          <w:szCs w:val="24"/>
+        </w:rPr>
+      </w:pPr>
+    </w:p>
+    <w:p>
+      <w:pPr>
+        <w:ind w:left="-709"/>
+        <w:rPr>
+          <w:rFonts w:ascii="Candara Light" w:hAnsi="Candara Light"/>
+          <w:sz w:val="24"/>
+          <w:szCs w:val="24"/>
+        </w:rPr>
+      </w:pPr>
+    </w:p>
+    <w:p>
+      <w:pPr>
+        <w:ind w:left="-709"/>
+        <w:rPr>
+          <w:rFonts w:ascii="Candara Light" w:hAnsi="Candara Light"/>
+          <w:sz w:val="24"/>
+          <w:szCs w:val="24"/>
+        </w:rPr>
+      </w:pPr>
+    </w:p>
+    <w:p>
+      <w:pPr>
+        <w:ind w:left="-709"/>
+        <w:rPr>
+          <w:rFonts w:ascii="Candara Light" w:hAnsi="Candara Light"/>
+          <w:sz w:val="24"/>
+          <w:szCs w:val="24"/>
+        </w:rPr>
+      </w:pPr>
+      <w:r>
+        <w:rPr>
+          <w:rFonts w:ascii="Candara Light" w:hAnsi="Candara Light"/>
+          <w:sz w:val="24"/>
+          <w:szCs w:val="24"/>
         </w:rPr>
         <w:lastRenderedPageBreak/>
-        <w:t>Integração do ponto 2 com o ponto 3</w:t>
-      </w:r>
-    </w:p>
-    <w:p>
-      <w:pPr>
-        <w:rPr>
-          <w:rFonts w:ascii="Candara Light" w:hAnsi="Candara Light"/>
-          <w:sz w:val="36"/>
-          <w:szCs w:val="36"/>
-        </w:rPr>
-      </w:pPr>
+        <w:t xml:space="preserve">Devido ao elevado número de diferentes combinações que se podia fazer com um par de pontos de acesso introduzidos pelo utilizador, tivemos de criar predicados que atendessem cada tipo respetivo, isto é, devido a todos os pontos de acesso serem diferentes e levar diferentes argumentos. </w:t>
+      </w:r>
     </w:p>
     <w:p>
       <w:pPr>
@@ -3505,19 +3558,117 @@
           <w:sz w:val="24"/>
           <w:szCs w:val="24"/>
         </w:rPr>
+        <w:t>Para este efeito foi criado o</w:t>
+      </w:r>
+      <w:r>
+        <w:rPr>
+          <w:rFonts w:ascii="Candara Light" w:hAnsi="Candara Light"/>
+          <w:sz w:val="24"/>
+          <w:szCs w:val="24"/>
+        </w:rPr>
+        <w:t xml:space="preserve"> predicado </w:t>
+      </w:r>
+      <w:r>
+        <w:rPr>
+          <w:rFonts w:ascii="Candara Light" w:hAnsi="Candara Light"/>
+          <w:b/>
+          <w:bCs/>
+          <w:sz w:val="24"/>
+          <w:szCs w:val="24"/>
+        </w:rPr>
+        <w:t>processar_par/</w:t>
+      </w:r>
+      <w:r>
+        <w:rPr>
+          <w:rFonts w:ascii="Candara Light" w:hAnsi="Candara Light"/>
+          <w:b/>
+          <w:bCs/>
+          <w:sz w:val="24"/>
+          <w:szCs w:val="24"/>
+        </w:rPr>
+        <w:t>3</w:t>
+      </w:r>
+      <w:r>
+        <w:rPr>
+          <w:rFonts w:ascii="Candara Light" w:hAnsi="Candara Light"/>
+          <w:b/>
+          <w:bCs/>
+          <w:sz w:val="24"/>
+          <w:szCs w:val="24"/>
+        </w:rPr>
+        <w:t xml:space="preserve"> </w:t>
+      </w:r>
+      <w:r>
+        <w:rPr>
+          <w:rFonts w:ascii="Candara Light" w:hAnsi="Candara Light"/>
+          <w:sz w:val="24"/>
+          <w:szCs w:val="24"/>
+        </w:rPr>
+        <w:t>que</w:t>
+      </w:r>
+      <w:r>
+        <w:rPr>
+          <w:rFonts w:ascii="Candara Light" w:hAnsi="Candara Light"/>
+          <w:b/>
+          <w:bCs/>
+          <w:sz w:val="24"/>
+          <w:szCs w:val="24"/>
+        </w:rPr>
+        <w:t xml:space="preserve"> </w:t>
+      </w:r>
+      <w:r>
+        <w:rPr>
+          <w:rFonts w:ascii="Candara Light" w:hAnsi="Candara Light"/>
+          <w:sz w:val="24"/>
+          <w:szCs w:val="24"/>
+        </w:rPr>
+        <w:t>recebemos como argumentos um par de elementos, consoante o tipo de par, diferentes predicados do processar_par/</w:t>
+      </w:r>
+      <w:r>
+        <w:rPr>
+          <w:rFonts w:ascii="Candara Light" w:hAnsi="Candara Light"/>
+          <w:sz w:val="24"/>
+          <w:szCs w:val="24"/>
+        </w:rPr>
+        <w:t>3</w:t>
+      </w:r>
+      <w:r>
+        <w:rPr>
+          <w:rFonts w:ascii="Candara Light" w:hAnsi="Candara Light"/>
+          <w:sz w:val="24"/>
+          <w:szCs w:val="24"/>
+        </w:rPr>
+        <w:t xml:space="preserve"> vão ser executados, por exemplo podemos ter como par: elev &lt;-&gt; pass, pass &lt;-&gt; pass, sala &lt;-&gt; sala, sala &lt;-&gt; elev, sala &lt;-&gt; pass. </w:t>
+      </w:r>
+    </w:p>
+    <w:p>
+      <w:pPr>
+        <w:ind w:left="-851" w:right="-710"/>
+        <w:rPr>
+          <w:rFonts w:ascii="Candara Light" w:hAnsi="Candara Light"/>
+          <w:sz w:val="24"/>
+          <w:szCs w:val="24"/>
+        </w:rPr>
+      </w:pPr>
+      <w:r>
+        <w:rPr>
+          <w:rFonts w:ascii="Candara Light" w:hAnsi="Candara Light"/>
+          <w:sz w:val="24"/>
+          <w:szCs w:val="24"/>
+        </w:rPr>
         <w:drawing>
-          <wp:anchor distT="0" distB="0" distL="114300" distR="114300" simplePos="0" relativeHeight="251678720" behindDoc="0" locked="0" layoutInCell="1" allowOverlap="1" wp14:anchorId="6C1DEB80" wp14:editId="56ED9ECC">
+          <wp:anchor distT="0" distB="0" distL="114300" distR="114300" simplePos="0" relativeHeight="251686912" behindDoc="0" locked="0" layoutInCell="1" allowOverlap="1" wp14:anchorId="4F312988" wp14:editId="75291AE3">
             <wp:simplePos x="0" y="0"/>
             <wp:positionH relativeFrom="margin">
-              <wp:align>left</wp:align>
+              <wp:align>center</wp:align>
             </wp:positionH>
             <wp:positionV relativeFrom="paragraph">
-              <wp:posOffset>1326938</wp:posOffset>
+              <wp:posOffset>1009650</wp:posOffset>
             </wp:positionV>
-            <wp:extent cx="5400040" cy="932815"/>
-            <wp:effectExtent l="0" t="0" r="0" b="635"/>
+            <wp:extent cx="4724400" cy="2053590"/>
+            <wp:effectExtent l="0" t="0" r="0" b="3810"/>
             <wp:wrapSquare wrapText="bothSides"/>
-            <wp:docPr id="1810510720" name="Imagem 1" descr="Uma imagem com texto, captura de ecrã, Tipo de letra&#10;&#10;Descrição gerada automaticamente"/>
+            <wp:docPr id="1760532253" name="Imagem 1" descr="Uma imagem com texto, captura de ecrã, Tipo de letra&#10;&#10;Descrição gerada automaticamente"/>
             <wp:cNvGraphicFramePr>
               <a:graphicFrameLocks xmlns:a="http://schemas.openxmlformats.org/drawingml/2006/main" noChangeAspect="1"/>
             </wp:cNvGraphicFramePr>
@@ -3525,11 +3676,11 @@
               <a:graphicData uri="http://schemas.openxmlformats.org/drawingml/2006/picture">
                 <pic:pic xmlns:pic="http://schemas.openxmlformats.org/drawingml/2006/picture">
                   <pic:nvPicPr>
-                    <pic:cNvPr id="1810510720" name="Imagem 1" descr="Uma imagem com texto, captura de ecrã, Tipo de letra&#10;&#10;Descrição gerada automaticamente"/>
+                    <pic:cNvPr id="1760532253" name="Imagem 1" descr="Uma imagem com texto, captura de ecrã, Tipo de letra&#10;&#10;Descrição gerada automaticamente"/>
                     <pic:cNvPicPr/>
                   </pic:nvPicPr>
                   <pic:blipFill>
-                    <a:blip r:embed="rId25">
+                    <a:blip r:embed="rId25" cstate="print">
                       <a:extLst>
                         <a:ext uri="{28A0092B-C50C-407E-A947-70E740481C1C}">
                           <a14:useLocalDpi xmlns:a14="http://schemas.microsoft.com/office/drawing/2010/main" val="0"/>
@@ -3543,7 +3694,7 @@
                   <pic:spPr>
                     <a:xfrm>
                       <a:off x="0" y="0"/>
-                      <a:ext cx="5400040" cy="932815"/>
+                      <a:ext cx="4724400" cy="2053590"/>
                     </a:xfrm>
                     <a:prstGeom prst="rect">
                       <a:avLst/>
@@ -3552,6 +3703,12 @@
                 </pic:pic>
               </a:graphicData>
             </a:graphic>
+            <wp14:sizeRelH relativeFrom="margin">
+              <wp14:pctWidth>0</wp14:pctWidth>
+            </wp14:sizeRelH>
+            <wp14:sizeRelV relativeFrom="margin">
+              <wp14:pctHeight>0</wp14:pctHeight>
+            </wp14:sizeRelV>
           </wp:anchor>
         </w:drawing>
       </w:r>
@@ -3561,25 +3718,17 @@
           <w:sz w:val="24"/>
           <w:szCs w:val="24"/>
         </w:rPr>
-        <w:t xml:space="preserve">Para a integração das duas soluções, </w:t>
-      </w:r>
-      <w:r>
-        <w:rPr>
-          <w:rFonts w:ascii="Candara Light" w:hAnsi="Candara Light"/>
-          <w:sz w:val="24"/>
-          <w:szCs w:val="24"/>
-        </w:rPr>
-        <w:t>criamos um predicado</w:t>
-      </w:r>
-      <w:r>
-        <w:rPr>
-          <w:rFonts w:ascii="Candara Light" w:hAnsi="Candara Light"/>
-          <w:b/>
-          <w:bCs/>
-          <w:sz w:val="24"/>
-          <w:szCs w:val="24"/>
-        </w:rPr>
-        <w:t xml:space="preserve"> find_caminho/2,</w:t>
+        <w:t xml:space="preserve">Cada predicado vai executar o </w:t>
+      </w:r>
+      <w:r>
+        <w:rPr>
+          <w:rFonts w:ascii="Candara Light" w:hAnsi="Candara Light"/>
+          <w:b/>
+          <w:bCs/>
+          <w:sz w:val="24"/>
+          <w:szCs w:val="24"/>
+        </w:rPr>
+        <w:t>gera_grafo/1</w:t>
       </w:r>
       <w:r>
         <w:rPr>
@@ -3597,27 +3746,71 @@
           <w:sz w:val="24"/>
           <w:szCs w:val="24"/>
         </w:rPr>
-        <w:t>que irá receber o input do utilizador neste caso os dois elementos de origem e de destino</w:t>
-      </w:r>
-      <w:r>
-        <w:rPr>
-          <w:rFonts w:ascii="Candara Light" w:hAnsi="Candara Light"/>
-          <w:sz w:val="24"/>
-          <w:szCs w:val="24"/>
-        </w:rPr>
-        <w:t xml:space="preserve"> sendo que o formato já foi explicado no ponto 1</w:t>
-      </w:r>
-      <w:r>
-        <w:rPr>
-          <w:rFonts w:ascii="Candara Light" w:hAnsi="Candara Light"/>
-          <w:sz w:val="24"/>
-          <w:szCs w:val="24"/>
-        </w:rPr>
-        <w:t>.</w:t>
-      </w:r>
-      <w:r>
-        <w:rPr>
-          <w:rFonts w:ascii="Candara Light" w:hAnsi="Candara Light"/>
+        <w:t xml:space="preserve">que vai gerar dinamicamente todas as ligações entre as células da matriz do piso </w:t>
+      </w:r>
+      <w:r>
+        <w:rPr>
+          <w:rFonts w:ascii="Candara Light" w:hAnsi="Candara Light"/>
+          <w:b/>
+          <w:bCs/>
+          <w:sz w:val="24"/>
+          <w:szCs w:val="24"/>
+        </w:rPr>
+        <w:t>(</w:t>
+      </w:r>
+      <w:r>
+        <w:rPr>
+          <w:rFonts w:ascii="Candara Light" w:hAnsi="Candara Light"/>
+          <w:b/>
+          <w:bCs/>
+          <w:sz w:val="24"/>
+          <w:szCs w:val="24"/>
+        </w:rPr>
+        <w:t>ligacel/4</w:t>
+      </w:r>
+      <w:r>
+        <w:rPr>
+          <w:rFonts w:ascii="Candara Light" w:hAnsi="Candara Light"/>
+          <w:b/>
+          <w:bCs/>
+          <w:sz w:val="24"/>
+          <w:szCs w:val="24"/>
+        </w:rPr>
+        <w:t xml:space="preserve">) </w:t>
+      </w:r>
+      <w:r>
+        <w:rPr>
+          <w:rFonts w:ascii="Candara Light" w:hAnsi="Candara Light"/>
+          <w:sz w:val="24"/>
+          <w:szCs w:val="24"/>
+        </w:rPr>
+        <w:t xml:space="preserve">sendo que o piso é fornecido através de um dos elementos, a seguir executa o predicado </w:t>
+      </w:r>
+      <w:r>
+        <w:rPr>
+          <w:rFonts w:ascii="Candara Light" w:hAnsi="Candara Light"/>
+          <w:b/>
+          <w:bCs/>
+          <w:sz w:val="24"/>
+          <w:szCs w:val="24"/>
+        </w:rPr>
+        <w:t>encontra_caminho/</w:t>
+      </w:r>
+      <w:r>
+        <w:rPr>
+          <w:rFonts w:ascii="Candara Light" w:hAnsi="Candara Light"/>
+          <w:b/>
+          <w:bCs/>
+          <w:sz w:val="24"/>
+          <w:szCs w:val="24"/>
+        </w:rPr>
+        <w:t>3</w:t>
+      </w:r>
+      <w:r>
+        <w:rPr>
+          <w:rFonts w:ascii="Candara Light" w:hAnsi="Candara Light"/>
+          <w:b/>
+          <w:bCs/>
           <w:sz w:val="24"/>
           <w:szCs w:val="24"/>
         </w:rPr>
@@ -3629,168 +3822,22 @@
           <w:sz w:val="24"/>
           <w:szCs w:val="24"/>
         </w:rPr>
-        <w:t>P</w:t>
-      </w:r>
-      <w:r>
-        <w:rPr>
-          <w:rFonts w:ascii="Candara Light" w:hAnsi="Candara Light"/>
-          <w:sz w:val="24"/>
-          <w:szCs w:val="24"/>
-        </w:rPr>
-        <w:t xml:space="preserve">rimeiro vai executar o predicado </w:t>
-      </w:r>
-      <w:r>
-        <w:rPr>
-          <w:rFonts w:ascii="Candara Light" w:hAnsi="Candara Light"/>
-          <w:b/>
-          <w:bCs/>
-          <w:sz w:val="24"/>
-          <w:szCs w:val="24"/>
-        </w:rPr>
-        <w:t>caminho_pisos/3</w:t>
-      </w:r>
-      <w:r>
-        <w:rPr>
-          <w:rFonts w:ascii="Candara Light" w:hAnsi="Candara Light"/>
-          <w:b/>
-          <w:bCs/>
-          <w:sz w:val="24"/>
-          <w:szCs w:val="24"/>
-        </w:rPr>
-        <w:t xml:space="preserve"> </w:t>
-      </w:r>
-      <w:r>
-        <w:rPr>
-          <w:rFonts w:ascii="Candara Light" w:hAnsi="Candara Light"/>
-          <w:sz w:val="24"/>
-          <w:szCs w:val="24"/>
-        </w:rPr>
-        <w:t xml:space="preserve">onde vai buscar uma lista do melhor trajeto entre pisos incluindo ambos os elementos de input introduzidos no início e no fim. De seguida, executa o predicado </w:t>
-      </w:r>
-      <w:r>
-        <w:rPr>
-          <w:rFonts w:ascii="Candara Light" w:hAnsi="Candara Light"/>
-          <w:b/>
-          <w:bCs/>
-          <w:sz w:val="24"/>
-          <w:szCs w:val="24"/>
-        </w:rPr>
-        <w:t>processar_caminho/1</w:t>
-      </w:r>
-      <w:r>
-        <w:rPr>
-          <w:rFonts w:ascii="Candara Light" w:hAnsi="Candara Light"/>
-          <w:b/>
-          <w:bCs/>
-          <w:sz w:val="24"/>
-          <w:szCs w:val="24"/>
-        </w:rPr>
-        <w:t xml:space="preserve"> </w:t>
-      </w:r>
-      <w:r>
-        <w:rPr>
-          <w:rFonts w:ascii="Candara Light" w:hAnsi="Candara Light"/>
-          <w:sz w:val="24"/>
-          <w:szCs w:val="24"/>
-        </w:rPr>
-        <w:t>que recebe como argumento a lista retornada pelo predicado anterior.</w:t>
-      </w:r>
-    </w:p>
-    <w:p>
-      <w:pPr>
-        <w:ind w:left="-851"/>
-        <w:rPr>
-          <w:rFonts w:ascii="Candara Light" w:hAnsi="Candara Light"/>
-          <w:sz w:val="24"/>
-          <w:szCs w:val="24"/>
-        </w:rPr>
-      </w:pPr>
-    </w:p>
-    <w:p>
-      <w:pPr>
-        <w:ind w:left="-851" w:right="-852"/>
-        <w:rPr>
-          <w:rFonts w:ascii="Candara Light" w:hAnsi="Candara Light"/>
-          <w:sz w:val="24"/>
-          <w:szCs w:val="24"/>
-        </w:rPr>
-      </w:pPr>
-      <w:r>
-        <w:rPr>
-          <w:rFonts w:ascii="Candara Light" w:hAnsi="Candara Light"/>
-          <w:sz w:val="24"/>
-          <w:szCs w:val="24"/>
-        </w:rPr>
-        <w:t xml:space="preserve">No predicado </w:t>
-      </w:r>
-      <w:r>
-        <w:rPr>
-          <w:rFonts w:ascii="Candara Light" w:hAnsi="Candara Light"/>
-          <w:b/>
-          <w:bCs/>
-          <w:sz w:val="24"/>
-          <w:szCs w:val="24"/>
-        </w:rPr>
-        <w:t>processar_caminho/1</w:t>
-      </w:r>
-      <w:r>
-        <w:rPr>
-          <w:rFonts w:ascii="Candara Light" w:hAnsi="Candara Light"/>
-          <w:b/>
-          <w:bCs/>
-          <w:sz w:val="24"/>
-          <w:szCs w:val="24"/>
-        </w:rPr>
-        <w:t xml:space="preserve">, </w:t>
-      </w:r>
-      <w:r>
-        <w:rPr>
-          <w:rFonts w:ascii="Candara Light" w:hAnsi="Candara Light"/>
-          <w:sz w:val="24"/>
-          <w:szCs w:val="24"/>
-        </w:rPr>
-        <w:t xml:space="preserve">processamos a lista </w:t>
-      </w:r>
-      <w:r>
-        <w:rPr>
-          <w:rFonts w:ascii="Candara Light" w:hAnsi="Candara Light"/>
-          <w:sz w:val="24"/>
-          <w:szCs w:val="24"/>
-        </w:rPr>
-        <w:t xml:space="preserve">do melhor caminho aos pares de elementos, para cada par é executado o predicado </w:t>
-      </w:r>
-      <w:r>
-        <w:rPr>
-          <w:rFonts w:ascii="Candara Light" w:hAnsi="Candara Light"/>
-          <w:b/>
-          <w:bCs/>
-          <w:sz w:val="24"/>
-          <w:szCs w:val="24"/>
-        </w:rPr>
-        <w:t>processar_par/2</w:t>
-      </w:r>
-      <w:r>
-        <w:rPr>
-          <w:rFonts w:ascii="Candara Light" w:hAnsi="Candara Light"/>
-          <w:b/>
-          <w:bCs/>
-          <w:sz w:val="24"/>
-          <w:szCs w:val="24"/>
-        </w:rPr>
-        <w:t xml:space="preserve"> </w:t>
-      </w:r>
-      <w:r>
-        <w:rPr>
-          <w:rFonts w:ascii="Candara Light" w:hAnsi="Candara Light"/>
-          <w:sz w:val="24"/>
-          <w:szCs w:val="24"/>
-        </w:rPr>
-        <w:t>sendo que depois o primeiro elemento dessa lista (1 elemento do par) é retirado e o segundo elemento passa para a cabeça da lista e assim sucessivamente até restar apenas um elemento.</w:t>
-      </w:r>
-    </w:p>
-    <w:p>
-      <w:pPr>
-        <w:ind w:left="-851"/>
+        <w:t>que vai ser responsável por encontrar o melhor caminho no piso entre os dois elementos respetivos, recebendo como argumentos os mesmos dois elementos.</w:t>
+      </w:r>
+    </w:p>
+    <w:p>
+      <w:pPr>
+        <w:ind w:left="-851" w:right="-710"/>
+        <w:rPr>
+          <w:rFonts w:ascii="Candara Light" w:hAnsi="Candara Light"/>
+          <w:sz w:val="24"/>
+          <w:szCs w:val="24"/>
+        </w:rPr>
+      </w:pPr>
+    </w:p>
+    <w:p>
+      <w:pPr>
+        <w:ind w:left="-851" w:right="-710"/>
         <w:rPr>
           <w:rFonts w:ascii="Candara Light" w:hAnsi="Candara Light"/>
           <w:sz w:val="24"/>
@@ -3804,18 +3851,18 @@
           <w:szCs w:val="24"/>
         </w:rPr>
         <w:drawing>
-          <wp:anchor distT="0" distB="0" distL="114300" distR="114300" simplePos="0" relativeHeight="251679744" behindDoc="0" locked="0" layoutInCell="1" allowOverlap="1" wp14:anchorId="5489A32D" wp14:editId="050408F7">
+          <wp:anchor distT="0" distB="0" distL="114300" distR="114300" simplePos="0" relativeHeight="251687936" behindDoc="0" locked="0" layoutInCell="1" allowOverlap="1" wp14:anchorId="70A72176" wp14:editId="778095E2">
             <wp:simplePos x="0" y="0"/>
             <wp:positionH relativeFrom="margin">
-              <wp:align>center</wp:align>
+              <wp:align>right</wp:align>
             </wp:positionH>
             <wp:positionV relativeFrom="paragraph">
-              <wp:posOffset>9314</wp:posOffset>
+              <wp:posOffset>1793240</wp:posOffset>
             </wp:positionV>
-            <wp:extent cx="3640666" cy="1132416"/>
+            <wp:extent cx="5400040" cy="1053465"/>
             <wp:effectExtent l="0" t="0" r="0" b="0"/>
             <wp:wrapSquare wrapText="bothSides"/>
-            <wp:docPr id="644157450" name="Imagem 1" descr="Uma imagem com texto, captura de ecrã, Tipo de letra&#10;&#10;Descrição gerada automaticamente"/>
+            <wp:docPr id="1758523273" name="Imagem 1" descr="Uma imagem com texto, captura de ecrã, Tipo de letra&#10;&#10;Descrição gerada automaticamente"/>
             <wp:cNvGraphicFramePr>
               <a:graphicFrameLocks xmlns:a="http://schemas.openxmlformats.org/drawingml/2006/main" noChangeAspect="1"/>
             </wp:cNvGraphicFramePr>
@@ -3823,7 +3870,7 @@
               <a:graphicData uri="http://schemas.openxmlformats.org/drawingml/2006/picture">
                 <pic:pic xmlns:pic="http://schemas.openxmlformats.org/drawingml/2006/picture">
                   <pic:nvPicPr>
-                    <pic:cNvPr id="644157450" name="Imagem 1" descr="Uma imagem com texto, captura de ecrã, Tipo de letra&#10;&#10;Descrição gerada automaticamente"/>
+                    <pic:cNvPr id="1758523273" name="Imagem 1" descr="Uma imagem com texto, captura de ecrã, Tipo de letra&#10;&#10;Descrição gerada automaticamente"/>
                     <pic:cNvPicPr/>
                   </pic:nvPicPr>
                   <pic:blipFill>
@@ -3841,7 +3888,7 @@
                   <pic:spPr>
                     <a:xfrm>
                       <a:off x="0" y="0"/>
-                      <a:ext cx="3640666" cy="1132416"/>
+                      <a:ext cx="5400040" cy="1053465"/>
                     </a:xfrm>
                     <a:prstGeom prst="rect">
                       <a:avLst/>
@@ -3853,46 +3900,254 @@
           </wp:anchor>
         </w:drawing>
       </w:r>
-    </w:p>
-    <w:p>
-      <w:pPr>
-        <w:ind w:left="-851"/>
-        <w:rPr>
-          <w:rFonts w:ascii="Candara Light" w:hAnsi="Candara Light"/>
-          <w:sz w:val="24"/>
-          <w:szCs w:val="24"/>
-        </w:rPr>
-      </w:pPr>
-    </w:p>
-    <w:p>
-      <w:pPr>
-        <w:ind w:left="-851"/>
-        <w:rPr>
-          <w:rFonts w:ascii="Candara Light" w:hAnsi="Candara Light"/>
-          <w:sz w:val="24"/>
-          <w:szCs w:val="24"/>
-        </w:rPr>
-      </w:pPr>
-    </w:p>
-    <w:p>
-      <w:pPr>
-        <w:ind w:left="-851"/>
-        <w:rPr>
-          <w:rFonts w:ascii="Candara Light" w:hAnsi="Candara Light"/>
-          <w:sz w:val="24"/>
-          <w:szCs w:val="24"/>
-        </w:rPr>
-      </w:pPr>
-    </w:p>
-    <w:p>
-      <w:pPr>
-        <w:ind w:left="-851"/>
-        <w:rPr>
-          <w:rFonts w:ascii="Candara Light" w:hAnsi="Candara Light"/>
-          <w:sz w:val="24"/>
-          <w:szCs w:val="24"/>
-        </w:rPr>
-      </w:pPr>
+      <w:r>
+        <w:rPr>
+          <w:rFonts w:ascii="Candara Light" w:hAnsi="Candara Light"/>
+          <w:sz w:val="24"/>
+          <w:szCs w:val="24"/>
+        </w:rPr>
+        <w:t xml:space="preserve">No predicado </w:t>
+      </w:r>
+      <w:r>
+        <w:rPr>
+          <w:rFonts w:ascii="Candara Light" w:hAnsi="Candara Light"/>
+          <w:b/>
+          <w:bCs/>
+          <w:sz w:val="24"/>
+          <w:szCs w:val="24"/>
+        </w:rPr>
+        <w:t>encontra_caminho/</w:t>
+      </w:r>
+      <w:r>
+        <w:rPr>
+          <w:rFonts w:ascii="Candara Light" w:hAnsi="Candara Light"/>
+          <w:b/>
+          <w:bCs/>
+          <w:sz w:val="24"/>
+          <w:szCs w:val="24"/>
+        </w:rPr>
+        <w:t>3</w:t>
+      </w:r>
+      <w:r>
+        <w:rPr>
+          <w:rFonts w:ascii="Candara Light" w:hAnsi="Candara Light"/>
+          <w:b/>
+          <w:bCs/>
+          <w:sz w:val="24"/>
+          <w:szCs w:val="24"/>
+        </w:rPr>
+        <w:t>,</w:t>
+      </w:r>
+      <w:r>
+        <w:rPr>
+          <w:rFonts w:ascii="Candara Light" w:hAnsi="Candara Light"/>
+          <w:sz w:val="24"/>
+          <w:szCs w:val="24"/>
+        </w:rPr>
+        <w:t xml:space="preserve"> como o predicado</w:t>
+      </w:r>
+      <w:r>
+        <w:rPr>
+          <w:rFonts w:ascii="Candara Light" w:hAnsi="Candara Light"/>
+          <w:b/>
+          <w:bCs/>
+          <w:sz w:val="24"/>
+          <w:szCs w:val="24"/>
+        </w:rPr>
+        <w:t xml:space="preserve"> </w:t>
+      </w:r>
+      <w:r>
+        <w:rPr>
+          <w:rFonts w:ascii="Candara Light" w:hAnsi="Candara Light"/>
+          <w:b/>
+          <w:bCs/>
+          <w:sz w:val="24"/>
+          <w:szCs w:val="24"/>
+        </w:rPr>
+        <w:t>processar_par/</w:t>
+      </w:r>
+      <w:r>
+        <w:rPr>
+          <w:rFonts w:ascii="Candara Light" w:hAnsi="Candara Light"/>
+          <w:b/>
+          <w:bCs/>
+          <w:sz w:val="24"/>
+          <w:szCs w:val="24"/>
+        </w:rPr>
+        <w:t>3</w:t>
+      </w:r>
+      <w:r>
+        <w:rPr>
+          <w:rFonts w:ascii="Candara Light" w:hAnsi="Candara Light"/>
+          <w:b/>
+          <w:bCs/>
+          <w:sz w:val="24"/>
+          <w:szCs w:val="24"/>
+        </w:rPr>
+        <w:t xml:space="preserve"> </w:t>
+      </w:r>
+      <w:r>
+        <w:rPr>
+          <w:rFonts w:ascii="Candara Light" w:hAnsi="Candara Light"/>
+          <w:sz w:val="24"/>
+          <w:szCs w:val="24"/>
+        </w:rPr>
+        <w:t xml:space="preserve">aqui também existe diversos predicados consoante os tipos de pares de elementos, isto é necessário para ir buscar as coordenadas corretas a nossa base de conhecimento. Depois de obtido as coordenadas de ambos, executamos o algoritmo </w:t>
+      </w:r>
+      <w:r>
+        <w:rPr>
+          <w:rFonts w:ascii="Candara Light" w:hAnsi="Candara Light"/>
+          <w:b/>
+          <w:bCs/>
+          <w:sz w:val="24"/>
+          <w:szCs w:val="24"/>
+        </w:rPr>
+        <w:t>DFS</w:t>
+      </w:r>
+      <w:r>
+        <w:rPr>
+          <w:rFonts w:ascii="Candara Light" w:hAnsi="Candara Light"/>
+          <w:sz w:val="24"/>
+          <w:szCs w:val="24"/>
+        </w:rPr>
+        <w:t xml:space="preserve"> ou </w:t>
+      </w:r>
+      <w:r>
+        <w:rPr>
+          <w:rFonts w:ascii="Candara Light" w:hAnsi="Candara Light"/>
+          <w:b/>
+          <w:bCs/>
+          <w:sz w:val="24"/>
+          <w:szCs w:val="24"/>
+        </w:rPr>
+        <w:t>Astar</w:t>
+      </w:r>
+      <w:r>
+        <w:rPr>
+          <w:rFonts w:ascii="Candara Light" w:hAnsi="Candara Light"/>
+          <w:sz w:val="24"/>
+          <w:szCs w:val="24"/>
+        </w:rPr>
+        <w:t xml:space="preserve"> passando como argumentos as coordenadas na forma de </w:t>
+      </w:r>
+      <w:r>
+        <w:rPr>
+          <w:rFonts w:ascii="Candara Light" w:hAnsi="Candara Light"/>
+          <w:b/>
+          <w:bCs/>
+          <w:sz w:val="24"/>
+          <w:szCs w:val="24"/>
+        </w:rPr>
+        <w:t>cel (Coluna, Linha)</w:t>
+      </w:r>
+      <w:r>
+        <w:rPr>
+          <w:rFonts w:ascii="Candara Light" w:hAnsi="Candara Light"/>
+          <w:b/>
+          <w:bCs/>
+          <w:sz w:val="24"/>
+          <w:szCs w:val="24"/>
+        </w:rPr>
+        <w:t xml:space="preserve">, </w:t>
+      </w:r>
+      <w:r>
+        <w:rPr>
+          <w:rFonts w:ascii="Candara Light" w:hAnsi="Candara Light"/>
+          <w:sz w:val="24"/>
+          <w:szCs w:val="24"/>
+        </w:rPr>
+        <w:t xml:space="preserve">relembrando que a </w:t>
+      </w:r>
+      <w:r>
+        <w:rPr>
+          <w:rFonts w:ascii="Candara Light" w:hAnsi="Candara Light"/>
+          <w:b/>
+          <w:bCs/>
+          <w:sz w:val="24"/>
+          <w:szCs w:val="24"/>
+        </w:rPr>
+        <w:t>ligacel/4</w:t>
+      </w:r>
+      <w:r>
+        <w:rPr>
+          <w:rFonts w:ascii="Candara Light" w:hAnsi="Candara Light"/>
+          <w:b/>
+          <w:bCs/>
+          <w:sz w:val="24"/>
+          <w:szCs w:val="24"/>
+        </w:rPr>
+        <w:t xml:space="preserve"> </w:t>
+      </w:r>
+      <w:r>
+        <w:rPr>
+          <w:rFonts w:ascii="Candara Light" w:hAnsi="Candara Light"/>
+          <w:sz w:val="24"/>
+          <w:szCs w:val="24"/>
+        </w:rPr>
+        <w:t>utilizado pelos dois algoritmos</w:t>
+      </w:r>
+      <w:r>
+        <w:rPr>
+          <w:rFonts w:ascii="Candara Light" w:hAnsi="Candara Light"/>
+          <w:b/>
+          <w:bCs/>
+          <w:sz w:val="24"/>
+          <w:szCs w:val="24"/>
+        </w:rPr>
+        <w:t xml:space="preserve"> </w:t>
+      </w:r>
+      <w:r>
+        <w:rPr>
+          <w:rFonts w:ascii="Candara Light" w:hAnsi="Candara Light"/>
+          <w:sz w:val="24"/>
+          <w:szCs w:val="24"/>
+        </w:rPr>
+        <w:t xml:space="preserve">tem como dois dos 4 argumentos dois </w:t>
+      </w:r>
+      <w:r>
+        <w:rPr>
+          <w:rFonts w:ascii="Candara Light" w:hAnsi="Candara Light"/>
+          <w:b/>
+          <w:bCs/>
+          <w:sz w:val="24"/>
+          <w:szCs w:val="24"/>
+        </w:rPr>
+        <w:t>cel</w:t>
+      </w:r>
+      <w:r>
+        <w:rPr>
+          <w:rFonts w:ascii="Candara Light" w:hAnsi="Candara Light"/>
+          <w:sz w:val="24"/>
+          <w:szCs w:val="24"/>
+        </w:rPr>
+        <w:t>. Depois de obtido o caminho com sucesso</w:t>
+      </w:r>
+      <w:r>
+        <w:rPr>
+          <w:rFonts w:ascii="Candara Light" w:hAnsi="Candara Light"/>
+          <w:sz w:val="24"/>
+          <w:szCs w:val="24"/>
+        </w:rPr>
+        <w:t xml:space="preserve"> e guardado na variável </w:t>
+      </w:r>
+      <w:r>
+        <w:rPr>
+          <w:rFonts w:ascii="Candara Light" w:hAnsi="Candara Light"/>
+          <w:b/>
+          <w:bCs/>
+          <w:sz w:val="24"/>
+          <w:szCs w:val="24"/>
+        </w:rPr>
+        <w:t>Cam</w:t>
+      </w:r>
+      <w:r>
+        <w:rPr>
+          <w:rFonts w:ascii="Candara Light" w:hAnsi="Candara Light"/>
+          <w:sz w:val="24"/>
+          <w:szCs w:val="24"/>
+        </w:rPr>
+        <w:t>, damos print de toda a informação do trajeto, isto incluí o piso, elemento de partida e de chegada, coordenadas de ambos e o respetivo caminho.</w:t>
+      </w:r>
     </w:p>
     <w:p>
       <w:pPr>
@@ -3909,225 +4164,19 @@
           <w:sz w:val="24"/>
           <w:szCs w:val="24"/>
         </w:rPr>
-        <w:t xml:space="preserve">No predicado </w:t>
-      </w:r>
-      <w:r>
-        <w:rPr>
-          <w:rFonts w:ascii="Candara Light" w:hAnsi="Candara Light"/>
-          <w:b/>
-          <w:bCs/>
-          <w:sz w:val="24"/>
-          <w:szCs w:val="24"/>
-        </w:rPr>
-        <w:t>processar_par/2</w:t>
-      </w:r>
-      <w:r>
-        <w:rPr>
-          <w:rFonts w:ascii="Candara Light" w:hAnsi="Candara Light"/>
-          <w:b/>
-          <w:bCs/>
-          <w:sz w:val="24"/>
-          <w:szCs w:val="24"/>
-        </w:rPr>
-        <w:t xml:space="preserve"> </w:t>
-      </w:r>
-      <w:r>
-        <w:rPr>
-          <w:rFonts w:ascii="Candara Light" w:hAnsi="Candara Light"/>
-          <w:sz w:val="24"/>
-          <w:szCs w:val="24"/>
-        </w:rPr>
-        <w:t>recebemos como argumentos um par de elementos, consoante o tipo de elementos no par, diferentes predicados do processar_par/2 vão ser executados, por exemplo podemos ter como par: elev</w:t>
-      </w:r>
-      <w:r>
-        <w:rPr>
-          <w:rFonts w:ascii="Candara Light" w:hAnsi="Candara Light"/>
-          <w:sz w:val="24"/>
-          <w:szCs w:val="24"/>
-        </w:rPr>
-        <w:t xml:space="preserve"> </w:t>
-      </w:r>
-      <w:r>
-        <w:rPr>
-          <w:rFonts w:ascii="Candara Light" w:hAnsi="Candara Light"/>
-          <w:sz w:val="24"/>
-          <w:szCs w:val="24"/>
-        </w:rPr>
-        <w:t>&lt;</w:t>
-      </w:r>
-      <w:r>
-        <w:rPr>
-          <w:rFonts w:ascii="Candara Light" w:hAnsi="Candara Light"/>
-          <w:sz w:val="24"/>
-          <w:szCs w:val="24"/>
-        </w:rPr>
-        <w:t>-&gt; pass</w:t>
-      </w:r>
-      <w:r>
-        <w:rPr>
-          <w:rFonts w:ascii="Candara Light" w:hAnsi="Candara Light"/>
-          <w:sz w:val="24"/>
-          <w:szCs w:val="24"/>
-        </w:rPr>
-        <w:t xml:space="preserve">, pass &lt;-&gt; pass, sala &lt;-&gt; sala, sala &lt;-&gt; elev, sala &lt;-&gt; pass. </w:t>
-      </w:r>
-    </w:p>
-    <w:p>
-      <w:pPr>
-        <w:ind w:left="-851" w:right="-710"/>
-        <w:rPr>
-          <w:rFonts w:ascii="Candara Light" w:hAnsi="Candara Light"/>
-          <w:sz w:val="24"/>
-          <w:szCs w:val="24"/>
-        </w:rPr>
-      </w:pPr>
-      <w:r>
-        <w:rPr>
-          <w:rFonts w:ascii="Candara Light" w:hAnsi="Candara Light"/>
-          <w:sz w:val="24"/>
-          <w:szCs w:val="24"/>
-        </w:rPr>
-        <w:t xml:space="preserve">Cada predicado vai executar o </w:t>
-      </w:r>
-      <w:r>
-        <w:rPr>
-          <w:rFonts w:ascii="Candara Light" w:hAnsi="Candara Light"/>
-          <w:b/>
-          <w:bCs/>
-          <w:sz w:val="24"/>
-          <w:szCs w:val="24"/>
-        </w:rPr>
-        <w:t>gera_grafo/1</w:t>
-      </w:r>
-      <w:r>
-        <w:rPr>
-          <w:rFonts w:ascii="Candara Light" w:hAnsi="Candara Light"/>
-          <w:b/>
-          <w:bCs/>
-          <w:sz w:val="24"/>
-          <w:szCs w:val="24"/>
-        </w:rPr>
-        <w:t xml:space="preserve"> </w:t>
-      </w:r>
-      <w:r>
-        <w:rPr>
-          <w:rFonts w:ascii="Candara Light" w:hAnsi="Candara Light"/>
-          <w:sz w:val="24"/>
-          <w:szCs w:val="24"/>
-        </w:rPr>
-        <w:t xml:space="preserve">que vai gerar dinamicamente todas as ligações entre as células da matriz do piso </w:t>
-      </w:r>
-      <w:r>
-        <w:rPr>
-          <w:rFonts w:ascii="Candara Light" w:hAnsi="Candara Light"/>
-          <w:b/>
-          <w:bCs/>
-          <w:sz w:val="24"/>
-          <w:szCs w:val="24"/>
-        </w:rPr>
-        <w:t>(</w:t>
-      </w:r>
-      <w:r>
-        <w:rPr>
-          <w:rFonts w:ascii="Candara Light" w:hAnsi="Candara Light"/>
-          <w:b/>
-          <w:bCs/>
-          <w:sz w:val="24"/>
-          <w:szCs w:val="24"/>
-        </w:rPr>
-        <w:t>ligacel/4</w:t>
-      </w:r>
-      <w:r>
-        <w:rPr>
-          <w:rFonts w:ascii="Candara Light" w:hAnsi="Candara Light"/>
-          <w:b/>
-          <w:bCs/>
-          <w:sz w:val="24"/>
-          <w:szCs w:val="24"/>
-        </w:rPr>
-        <w:t xml:space="preserve">) </w:t>
-      </w:r>
-      <w:r>
-        <w:rPr>
-          <w:rFonts w:ascii="Candara Light" w:hAnsi="Candara Light"/>
-          <w:sz w:val="24"/>
-          <w:szCs w:val="24"/>
-        </w:rPr>
-        <w:t xml:space="preserve">sendo que </w:t>
-      </w:r>
-      <w:r>
-        <w:rPr>
-          <w:rFonts w:ascii="Candara Light" w:hAnsi="Candara Light"/>
-          <w:sz w:val="24"/>
-          <w:szCs w:val="24"/>
-        </w:rPr>
-        <w:t>o piso é fornecido através de um dos elementos</w:t>
-      </w:r>
-      <w:r>
-        <w:rPr>
-          <w:rFonts w:ascii="Candara Light" w:hAnsi="Candara Light"/>
-          <w:sz w:val="24"/>
-          <w:szCs w:val="24"/>
-        </w:rPr>
-        <w:t xml:space="preserve">, a seguir executa o predicado </w:t>
-      </w:r>
-      <w:r>
-        <w:rPr>
-          <w:rFonts w:ascii="Candara Light" w:hAnsi="Candara Light"/>
-          <w:b/>
-          <w:bCs/>
-          <w:sz w:val="24"/>
-          <w:szCs w:val="24"/>
-        </w:rPr>
-        <w:t>encontra_caminho/2</w:t>
-      </w:r>
-      <w:r>
-        <w:rPr>
-          <w:rFonts w:ascii="Candara Light" w:hAnsi="Candara Light"/>
-          <w:b/>
-          <w:bCs/>
-          <w:sz w:val="24"/>
-          <w:szCs w:val="24"/>
-        </w:rPr>
-        <w:t xml:space="preserve"> </w:t>
-      </w:r>
-      <w:r>
-        <w:rPr>
-          <w:rFonts w:ascii="Candara Light" w:hAnsi="Candara Light"/>
-          <w:sz w:val="24"/>
-          <w:szCs w:val="24"/>
-        </w:rPr>
-        <w:t>que vai ser responsável por encontrar o melhor caminho no piso entre os dois elementos respetivos, recebendo como argumentos os mesmos dois elementos.</w:t>
-      </w:r>
-    </w:p>
-    <w:p>
-      <w:pPr>
-        <w:ind w:left="-851" w:right="-710"/>
-        <w:rPr>
-          <w:rFonts w:ascii="Candara Light" w:hAnsi="Candara Light"/>
-          <w:sz w:val="24"/>
-          <w:szCs w:val="24"/>
-        </w:rPr>
-      </w:pPr>
-      <w:r>
-        <w:rPr>
-          <w:rFonts w:ascii="Candara Light" w:hAnsi="Candara Light"/>
-          <w:sz w:val="24"/>
-          <w:szCs w:val="24"/>
-        </w:rPr>
         <w:drawing>
-          <wp:anchor distT="0" distB="0" distL="114300" distR="114300" simplePos="0" relativeHeight="251680768" behindDoc="0" locked="0" layoutInCell="1" allowOverlap="1" wp14:anchorId="50DC2B63" wp14:editId="1CE6A413">
+          <wp:anchor distT="0" distB="0" distL="114300" distR="114300" simplePos="0" relativeHeight="251688960" behindDoc="0" locked="0" layoutInCell="1" allowOverlap="1" wp14:anchorId="68A6DEBC" wp14:editId="58F61FA6">
             <wp:simplePos x="0" y="0"/>
             <wp:positionH relativeFrom="margin">
-              <wp:align>center</wp:align>
+              <wp:align>right</wp:align>
             </wp:positionH>
             <wp:positionV relativeFrom="paragraph">
-              <wp:posOffset>108797</wp:posOffset>
+              <wp:posOffset>1358265</wp:posOffset>
             </wp:positionV>
-            <wp:extent cx="4377266" cy="2015169"/>
-            <wp:effectExtent l="0" t="0" r="4445" b="4445"/>
+            <wp:extent cx="5400040" cy="969645"/>
+            <wp:effectExtent l="0" t="0" r="0" b="1905"/>
             <wp:wrapSquare wrapText="bothSides"/>
-            <wp:docPr id="1791078326" name="Imagem 1" descr="Uma imagem com texto, captura de ecrã, Tipo de letra, software&#10;&#10;Descrição gerada automaticamente"/>
+            <wp:docPr id="2110228502" name="Imagem 1" descr="Uma imagem com texto, captura de ecrã, Tipo de letra&#10;&#10;Descrição gerada automaticamente"/>
             <wp:cNvGraphicFramePr>
               <a:graphicFrameLocks xmlns:a="http://schemas.openxmlformats.org/drawingml/2006/main" noChangeAspect="1"/>
             </wp:cNvGraphicFramePr>
@@ -4135,7 +4184,7 @@
               <a:graphicData uri="http://schemas.openxmlformats.org/drawingml/2006/picture">
                 <pic:pic xmlns:pic="http://schemas.openxmlformats.org/drawingml/2006/picture">
                   <pic:nvPicPr>
-                    <pic:cNvPr id="1791078326" name="Imagem 1" descr="Uma imagem com texto, captura de ecrã, Tipo de letra, software&#10;&#10;Descrição gerada automaticamente"/>
+                    <pic:cNvPr id="2110228502" name="Imagem 1" descr="Uma imagem com texto, captura de ecrã, Tipo de letra&#10;&#10;Descrição gerada automaticamente"/>
                     <pic:cNvPicPr/>
                   </pic:nvPicPr>
                   <pic:blipFill>
@@ -4153,7 +4202,7 @@
                   <pic:spPr>
                     <a:xfrm>
                       <a:off x="0" y="0"/>
-                      <a:ext cx="4377266" cy="2015169"/>
+                      <a:ext cx="5400040" cy="969645"/>
                     </a:xfrm>
                     <a:prstGeom prst="rect">
                       <a:avLst/>
@@ -4178,6 +4227,47 @@
     </w:p>
     <w:p>
       <w:pPr>
+        <w:rPr>
+          <w:rFonts w:ascii="Candara Light" w:hAnsi="Candara Light"/>
+          <w:sz w:val="24"/>
+          <w:szCs w:val="24"/>
+        </w:rPr>
+      </w:pPr>
+    </w:p>
+    <w:p>
+      <w:pPr>
+        <w:pStyle w:val="PargrafodaLista"/>
+        <w:numPr>
+          <w:ilvl w:val="0"/>
+          <w:numId w:val="1"/>
+        </w:numPr>
+        <w:rPr>
+          <w:rFonts w:ascii="Candara Light" w:hAnsi="Candara Light"/>
+          <w:sz w:val="36"/>
+          <w:szCs w:val="36"/>
+        </w:rPr>
+      </w:pPr>
+      <w:r>
+        <w:rPr>
+          <w:rFonts w:ascii="Candara Light" w:hAnsi="Candara Light"/>
+          <w:sz w:val="36"/>
+          <w:szCs w:val="36"/>
+        </w:rPr>
+        <w:lastRenderedPageBreak/>
+        <w:t>Integração do ponto 2 com o ponto 3</w:t>
+      </w:r>
+    </w:p>
+    <w:p>
+      <w:pPr>
+        <w:rPr>
+          <w:rFonts w:ascii="Candara Light" w:hAnsi="Candara Light"/>
+          <w:sz w:val="36"/>
+          <w:szCs w:val="36"/>
+        </w:rPr>
+      </w:pPr>
+    </w:p>
+    <w:p>
+      <w:pPr>
         <w:ind w:left="-851" w:right="-710"/>
         <w:rPr>
           <w:rFonts w:ascii="Candara Light" w:hAnsi="Candara Light"/>
@@ -4185,76 +4275,25 @@
           <w:szCs w:val="24"/>
         </w:rPr>
       </w:pPr>
-    </w:p>
-    <w:p>
-      <w:pPr>
-        <w:ind w:left="-851" w:right="-710"/>
-        <w:rPr>
-          <w:rFonts w:ascii="Candara Light" w:hAnsi="Candara Light"/>
-          <w:sz w:val="24"/>
-          <w:szCs w:val="24"/>
-        </w:rPr>
-      </w:pPr>
-    </w:p>
-    <w:p>
-      <w:pPr>
-        <w:ind w:left="-851" w:right="-710"/>
-        <w:rPr>
-          <w:rFonts w:ascii="Candara Light" w:hAnsi="Candara Light"/>
-          <w:sz w:val="24"/>
-          <w:szCs w:val="24"/>
-        </w:rPr>
-      </w:pPr>
-    </w:p>
-    <w:p>
-      <w:pPr>
-        <w:ind w:left="-851" w:right="-710"/>
-        <w:rPr>
-          <w:rFonts w:ascii="Candara Light" w:hAnsi="Candara Light"/>
-          <w:sz w:val="24"/>
-          <w:szCs w:val="24"/>
-        </w:rPr>
-      </w:pPr>
-    </w:p>
-    <w:p>
-      <w:pPr>
-        <w:ind w:left="-851" w:right="-710"/>
-        <w:rPr>
-          <w:rFonts w:ascii="Candara Light" w:hAnsi="Candara Light"/>
-          <w:sz w:val="24"/>
-          <w:szCs w:val="24"/>
-        </w:rPr>
-      </w:pPr>
-    </w:p>
-    <w:p>
-      <w:pPr>
-        <w:ind w:left="-851" w:right="-710"/>
-        <w:rPr>
-          <w:rFonts w:ascii="Candara Light" w:hAnsi="Candara Light"/>
-          <w:sz w:val="24"/>
-          <w:szCs w:val="24"/>
-        </w:rPr>
-      </w:pPr>
-      <w:r>
-        <w:rPr>
-          <w:rFonts w:ascii="Candara Light" w:hAnsi="Candara Light"/>
-          <w:sz w:val="24"/>
-          <w:szCs w:val="24"/>
-        </w:rPr>
-        <w:lastRenderedPageBreak/>
+      <w:r>
+        <w:rPr>
+          <w:rFonts w:ascii="Candara Light" w:hAnsi="Candara Light"/>
+          <w:sz w:val="24"/>
+          <w:szCs w:val="24"/>
+        </w:rPr>
         <w:drawing>
-          <wp:anchor distT="0" distB="0" distL="114300" distR="114300" simplePos="0" relativeHeight="251681792" behindDoc="0" locked="0" layoutInCell="1" allowOverlap="1" wp14:anchorId="323EAC79" wp14:editId="0AD87E32">
+          <wp:anchor distT="0" distB="0" distL="114300" distR="114300" simplePos="0" relativeHeight="251689984" behindDoc="0" locked="0" layoutInCell="1" allowOverlap="1" wp14:anchorId="10D27A4B" wp14:editId="1A58BA77">
             <wp:simplePos x="0" y="0"/>
             <wp:positionH relativeFrom="margin">
-              <wp:align>center</wp:align>
+              <wp:align>right</wp:align>
             </wp:positionH>
             <wp:positionV relativeFrom="paragraph">
-              <wp:posOffset>1708785</wp:posOffset>
+              <wp:posOffset>1594485</wp:posOffset>
             </wp:positionV>
-            <wp:extent cx="6408247" cy="1617133"/>
-            <wp:effectExtent l="0" t="0" r="0" b="2540"/>
+            <wp:extent cx="5400040" cy="946150"/>
+            <wp:effectExtent l="0" t="0" r="0" b="6350"/>
             <wp:wrapSquare wrapText="bothSides"/>
-            <wp:docPr id="1484240235" name="Imagem 1" descr="Uma imagem com texto, captura de ecrã, Tipo de letra&#10;&#10;Descrição gerada automaticamente"/>
+            <wp:docPr id="594689864" name="Imagem 1" descr="Uma imagem com texto, captura de ecrã, Tipo de letra&#10;&#10;Descrição gerada automaticamente"/>
             <wp:cNvGraphicFramePr>
               <a:graphicFrameLocks xmlns:a="http://schemas.openxmlformats.org/drawingml/2006/main" noChangeAspect="1"/>
             </wp:cNvGraphicFramePr>
@@ -4262,7 +4301,7 @@
               <a:graphicData uri="http://schemas.openxmlformats.org/drawingml/2006/picture">
                 <pic:pic xmlns:pic="http://schemas.openxmlformats.org/drawingml/2006/picture">
                   <pic:nvPicPr>
-                    <pic:cNvPr id="1484240235" name="Imagem 1" descr="Uma imagem com texto, captura de ecrã, Tipo de letra&#10;&#10;Descrição gerada automaticamente"/>
+                    <pic:cNvPr id="594689864" name="Imagem 1" descr="Uma imagem com texto, captura de ecrã, Tipo de letra&#10;&#10;Descrição gerada automaticamente"/>
                     <pic:cNvPicPr/>
                   </pic:nvPicPr>
                   <pic:blipFill>
@@ -4280,7 +4319,7 @@
                   <pic:spPr>
                     <a:xfrm>
                       <a:off x="0" y="0"/>
-                      <a:ext cx="6408247" cy="1617133"/>
+                      <a:ext cx="5400040" cy="946150"/>
                     </a:xfrm>
                     <a:prstGeom prst="rect">
                       <a:avLst/>
@@ -4298,6 +4337,204 @@
           <w:sz w:val="24"/>
           <w:szCs w:val="24"/>
         </w:rPr>
+        <w:t xml:space="preserve">Para a integração das duas soluções, </w:t>
+      </w:r>
+      <w:r>
+        <w:rPr>
+          <w:rFonts w:ascii="Candara Light" w:hAnsi="Candara Light"/>
+          <w:sz w:val="24"/>
+          <w:szCs w:val="24"/>
+        </w:rPr>
+        <w:t>criamos um predicado</w:t>
+      </w:r>
+      <w:r>
+        <w:rPr>
+          <w:rFonts w:ascii="Candara Light" w:hAnsi="Candara Light"/>
+          <w:b/>
+          <w:bCs/>
+          <w:sz w:val="24"/>
+          <w:szCs w:val="24"/>
+        </w:rPr>
+        <w:t xml:space="preserve"> find_caminho/</w:t>
+      </w:r>
+      <w:r>
+        <w:rPr>
+          <w:rFonts w:ascii="Candara Light" w:hAnsi="Candara Light"/>
+          <w:b/>
+          <w:bCs/>
+          <w:sz w:val="24"/>
+          <w:szCs w:val="24"/>
+        </w:rPr>
+        <w:t>3</w:t>
+      </w:r>
+      <w:r>
+        <w:rPr>
+          <w:rFonts w:ascii="Candara Light" w:hAnsi="Candara Light"/>
+          <w:b/>
+          <w:bCs/>
+          <w:sz w:val="24"/>
+          <w:szCs w:val="24"/>
+        </w:rPr>
+        <w:t>,</w:t>
+      </w:r>
+      <w:r>
+        <w:rPr>
+          <w:rFonts w:ascii="Candara Light" w:hAnsi="Candara Light"/>
+          <w:b/>
+          <w:bCs/>
+          <w:sz w:val="24"/>
+          <w:szCs w:val="24"/>
+        </w:rPr>
+        <w:t xml:space="preserve"> </w:t>
+      </w:r>
+      <w:r>
+        <w:rPr>
+          <w:rFonts w:ascii="Candara Light" w:hAnsi="Candara Light"/>
+          <w:sz w:val="24"/>
+          <w:szCs w:val="24"/>
+        </w:rPr>
+        <w:t>que irá receber o input do utilizador neste caso os dois elementos de origem e de destino</w:t>
+      </w:r>
+      <w:r>
+        <w:rPr>
+          <w:rFonts w:ascii="Candara Light" w:hAnsi="Candara Light"/>
+          <w:sz w:val="24"/>
+          <w:szCs w:val="24"/>
+        </w:rPr>
+        <w:t xml:space="preserve"> sendo que o formato já foi explicado no ponto 1</w:t>
+      </w:r>
+      <w:r>
+        <w:rPr>
+          <w:rFonts w:ascii="Candara Light" w:hAnsi="Candara Light"/>
+          <w:sz w:val="24"/>
+          <w:szCs w:val="24"/>
+        </w:rPr>
+        <w:t xml:space="preserve"> e duas listas, uma lista para o resultado do melhor caminho entre pisos, e outra lista para o resultado do caminho do robot, neste caso uma lista de listas</w:t>
+      </w:r>
+      <w:r>
+        <w:rPr>
+          <w:rFonts w:ascii="Candara Light" w:hAnsi="Candara Light"/>
+          <w:sz w:val="24"/>
+          <w:szCs w:val="24"/>
+        </w:rPr>
+        <w:t>.</w:t>
+      </w:r>
+      <w:r>
+        <w:rPr>
+          <w:rFonts w:ascii="Candara Light" w:hAnsi="Candara Light"/>
+          <w:sz w:val="24"/>
+          <w:szCs w:val="24"/>
+        </w:rPr>
+        <w:t xml:space="preserve"> </w:t>
+      </w:r>
+      <w:r>
+        <w:rPr>
+          <w:rFonts w:ascii="Candara Light" w:hAnsi="Candara Light"/>
+          <w:sz w:val="24"/>
+          <w:szCs w:val="24"/>
+        </w:rPr>
+        <w:t>P</w:t>
+      </w:r>
+      <w:r>
+        <w:rPr>
+          <w:rFonts w:ascii="Candara Light" w:hAnsi="Candara Light"/>
+          <w:sz w:val="24"/>
+          <w:szCs w:val="24"/>
+        </w:rPr>
+        <w:t xml:space="preserve">rimeiro vai executar o predicado </w:t>
+      </w:r>
+      <w:r>
+        <w:rPr>
+          <w:rFonts w:ascii="Candara Light" w:hAnsi="Candara Light"/>
+          <w:b/>
+          <w:bCs/>
+          <w:sz w:val="24"/>
+          <w:szCs w:val="24"/>
+        </w:rPr>
+        <w:t>caminho_pisos/3</w:t>
+      </w:r>
+      <w:r>
+        <w:rPr>
+          <w:rFonts w:ascii="Candara Light" w:hAnsi="Candara Light"/>
+          <w:b/>
+          <w:bCs/>
+          <w:sz w:val="24"/>
+          <w:szCs w:val="24"/>
+        </w:rPr>
+        <w:t xml:space="preserve"> </w:t>
+      </w:r>
+      <w:r>
+        <w:rPr>
+          <w:rFonts w:ascii="Candara Light" w:hAnsi="Candara Light"/>
+          <w:sz w:val="24"/>
+          <w:szCs w:val="24"/>
+        </w:rPr>
+        <w:t xml:space="preserve">onde vai buscar uma lista do melhor trajeto entre pisos incluindo ambos os elementos de input introduzidos no início e no fim. De seguida, executa o predicado </w:t>
+      </w:r>
+      <w:r>
+        <w:rPr>
+          <w:rFonts w:ascii="Candara Light" w:hAnsi="Candara Light"/>
+          <w:b/>
+          <w:bCs/>
+          <w:sz w:val="24"/>
+          <w:szCs w:val="24"/>
+        </w:rPr>
+        <w:t>processar_caminho/</w:t>
+      </w:r>
+      <w:r>
+        <w:rPr>
+          <w:rFonts w:ascii="Candara Light" w:hAnsi="Candara Light"/>
+          <w:b/>
+          <w:bCs/>
+          <w:sz w:val="24"/>
+          <w:szCs w:val="24"/>
+        </w:rPr>
+        <w:t>2</w:t>
+      </w:r>
+      <w:r>
+        <w:rPr>
+          <w:rFonts w:ascii="Candara Light" w:hAnsi="Candara Light"/>
+          <w:b/>
+          <w:bCs/>
+          <w:sz w:val="24"/>
+          <w:szCs w:val="24"/>
+        </w:rPr>
+        <w:t xml:space="preserve"> </w:t>
+      </w:r>
+      <w:r>
+        <w:rPr>
+          <w:rFonts w:ascii="Candara Light" w:hAnsi="Candara Light"/>
+          <w:sz w:val="24"/>
+          <w:szCs w:val="24"/>
+        </w:rPr>
+        <w:t>que recebe como argumento a lista retornada pelo predicado anterior.</w:t>
+      </w:r>
+    </w:p>
+    <w:p>
+      <w:pPr>
+        <w:ind w:left="-851"/>
+        <w:rPr>
+          <w:rFonts w:ascii="Candara Light" w:hAnsi="Candara Light"/>
+          <w:sz w:val="24"/>
+          <w:szCs w:val="24"/>
+        </w:rPr>
+      </w:pPr>
+    </w:p>
+    <w:p>
+      <w:pPr>
+        <w:ind w:left="-851" w:right="-852"/>
+        <w:rPr>
+          <w:rFonts w:ascii="Candara Light" w:hAnsi="Candara Light"/>
+          <w:sz w:val="24"/>
+          <w:szCs w:val="24"/>
+        </w:rPr>
+      </w:pPr>
+      <w:r>
+        <w:rPr>
+          <w:rFonts w:ascii="Candara Light" w:hAnsi="Candara Light"/>
+          <w:sz w:val="24"/>
+          <w:szCs w:val="24"/>
+        </w:rPr>
         <w:t xml:space="preserve">No predicado </w:t>
       </w:r>
       <w:r>
@@ -4308,25 +4545,63 @@
           <w:sz w:val="24"/>
           <w:szCs w:val="24"/>
         </w:rPr>
-        <w:t>encontra_caminho/2</w:t>
-      </w:r>
-      <w:r>
-        <w:rPr>
-          <w:rFonts w:ascii="Candara Light" w:hAnsi="Candara Light"/>
-          <w:b/>
-          <w:bCs/>
-          <w:sz w:val="24"/>
-          <w:szCs w:val="24"/>
-        </w:rPr>
-        <w:t>,</w:t>
-      </w:r>
-      <w:r>
-        <w:rPr>
-          <w:rFonts w:ascii="Candara Light" w:hAnsi="Candara Light"/>
-          <w:sz w:val="24"/>
-          <w:szCs w:val="24"/>
-        </w:rPr>
-        <w:t xml:space="preserve"> como o predicado</w:t>
+        <w:t>processar_caminho/</w:t>
+      </w:r>
+      <w:r>
+        <w:rPr>
+          <w:rFonts w:ascii="Candara Light" w:hAnsi="Candara Light"/>
+          <w:b/>
+          <w:bCs/>
+          <w:sz w:val="24"/>
+          <w:szCs w:val="24"/>
+        </w:rPr>
+        <w:t>2</w:t>
+      </w:r>
+      <w:r>
+        <w:rPr>
+          <w:rFonts w:ascii="Candara Light" w:hAnsi="Candara Light"/>
+          <w:b/>
+          <w:bCs/>
+          <w:sz w:val="24"/>
+          <w:szCs w:val="24"/>
+        </w:rPr>
+        <w:t xml:space="preserve">, </w:t>
+      </w:r>
+      <w:r>
+        <w:rPr>
+          <w:rFonts w:ascii="Candara Light" w:hAnsi="Candara Light"/>
+          <w:sz w:val="24"/>
+          <w:szCs w:val="24"/>
+        </w:rPr>
+        <w:t xml:space="preserve">processamos a lista </w:t>
+      </w:r>
+      <w:r>
+        <w:rPr>
+          <w:rFonts w:ascii="Candara Light" w:hAnsi="Candara Light"/>
+          <w:sz w:val="24"/>
+          <w:szCs w:val="24"/>
+        </w:rPr>
+        <w:t xml:space="preserve">do melhor caminho aos pares de elementos, para cada par é executado o predicado </w:t>
+      </w:r>
+      <w:r>
+        <w:rPr>
+          <w:rFonts w:ascii="Candara Light" w:hAnsi="Candara Light"/>
+          <w:b/>
+          <w:bCs/>
+          <w:sz w:val="24"/>
+          <w:szCs w:val="24"/>
+        </w:rPr>
+        <w:t>processar_par/</w:t>
+      </w:r>
+      <w:r>
+        <w:rPr>
+          <w:rFonts w:ascii="Candara Light" w:hAnsi="Candara Light"/>
+          <w:b/>
+          <w:bCs/>
+          <w:sz w:val="24"/>
+          <w:szCs w:val="24"/>
+        </w:rPr>
+        <w:t>3</w:t>
       </w:r>
       <w:r>
         <w:rPr>
@@ -4341,12 +4616,10 @@
       <w:r>
         <w:rPr>
           <w:rFonts w:ascii="Candara Light" w:hAnsi="Candara Light"/>
-          <w:b/>
-          <w:bCs/>
-          <w:sz w:val="24"/>
-          <w:szCs w:val="24"/>
-        </w:rPr>
-        <w:t>processar_par/2</w:t>
+          <w:sz w:val="24"/>
+          <w:szCs w:val="24"/>
+        </w:rPr>
+        <w:t>explicado no ponto 3</w:t>
       </w:r>
       <w:r>
         <w:rPr>
@@ -4364,140 +4637,54 @@
           <w:sz w:val="24"/>
           <w:szCs w:val="24"/>
         </w:rPr>
-        <w:t xml:space="preserve">aqui também existe diversos predicados consoante os tipos de pares de elementos, isto é necessário para ir buscar as coordenadas corretas a nossa base de conhecimento. Depois de obtido as coordenadas de ambos, executamos o algoritmo </w:t>
-      </w:r>
-      <w:r>
-        <w:rPr>
-          <w:rFonts w:ascii="Candara Light" w:hAnsi="Candara Light"/>
-          <w:b/>
-          <w:bCs/>
-          <w:sz w:val="24"/>
-          <w:szCs w:val="24"/>
-        </w:rPr>
-        <w:t>DFS</w:t>
-      </w:r>
-      <w:r>
-        <w:rPr>
-          <w:rFonts w:ascii="Candara Light" w:hAnsi="Candara Light"/>
-          <w:sz w:val="24"/>
-          <w:szCs w:val="24"/>
-        </w:rPr>
-        <w:t xml:space="preserve"> ou </w:t>
-      </w:r>
-      <w:r>
-        <w:rPr>
-          <w:rFonts w:ascii="Candara Light" w:hAnsi="Candara Light"/>
-          <w:b/>
-          <w:bCs/>
-          <w:sz w:val="24"/>
-          <w:szCs w:val="24"/>
-        </w:rPr>
-        <w:t>Astar</w:t>
-      </w:r>
-      <w:r>
-        <w:rPr>
-          <w:rFonts w:ascii="Candara Light" w:hAnsi="Candara Light"/>
-          <w:sz w:val="24"/>
-          <w:szCs w:val="24"/>
-        </w:rPr>
-        <w:t xml:space="preserve"> passando como argumentos as coordenadas na forma de </w:t>
-      </w:r>
-      <w:r>
-        <w:rPr>
-          <w:rFonts w:ascii="Candara Light" w:hAnsi="Candara Light"/>
-          <w:b/>
-          <w:bCs/>
-          <w:sz w:val="24"/>
-          <w:szCs w:val="24"/>
-        </w:rPr>
-        <w:t>cel (Coluna, Linha)</w:t>
-      </w:r>
-      <w:r>
-        <w:rPr>
-          <w:rFonts w:ascii="Candara Light" w:hAnsi="Candara Light"/>
-          <w:b/>
-          <w:bCs/>
-          <w:sz w:val="24"/>
-          <w:szCs w:val="24"/>
-        </w:rPr>
-        <w:t xml:space="preserve">, </w:t>
-      </w:r>
-      <w:r>
-        <w:rPr>
-          <w:rFonts w:ascii="Candara Light" w:hAnsi="Candara Light"/>
-          <w:sz w:val="24"/>
-          <w:szCs w:val="24"/>
-        </w:rPr>
-        <w:t xml:space="preserve">relembrando que a </w:t>
-      </w:r>
-      <w:r>
-        <w:rPr>
-          <w:rFonts w:ascii="Candara Light" w:hAnsi="Candara Light"/>
-          <w:b/>
-          <w:bCs/>
-          <w:sz w:val="24"/>
-          <w:szCs w:val="24"/>
-        </w:rPr>
-        <w:t>ligacel/4</w:t>
-      </w:r>
-      <w:r>
-        <w:rPr>
-          <w:rFonts w:ascii="Candara Light" w:hAnsi="Candara Light"/>
-          <w:b/>
-          <w:bCs/>
-          <w:sz w:val="24"/>
-          <w:szCs w:val="24"/>
-        </w:rPr>
-        <w:t xml:space="preserve"> </w:t>
-      </w:r>
-      <w:r>
-        <w:rPr>
-          <w:rFonts w:ascii="Candara Light" w:hAnsi="Candara Light"/>
-          <w:sz w:val="24"/>
-          <w:szCs w:val="24"/>
-        </w:rPr>
-        <w:t>utilizado pelos dois algoritmos</w:t>
-      </w:r>
-      <w:r>
-        <w:rPr>
-          <w:rFonts w:ascii="Candara Light" w:hAnsi="Candara Light"/>
-          <w:b/>
-          <w:bCs/>
-          <w:sz w:val="24"/>
-          <w:szCs w:val="24"/>
-        </w:rPr>
-        <w:t xml:space="preserve"> </w:t>
-      </w:r>
-      <w:r>
-        <w:rPr>
-          <w:rFonts w:ascii="Candara Light" w:hAnsi="Candara Light"/>
-          <w:sz w:val="24"/>
-          <w:szCs w:val="24"/>
-        </w:rPr>
-        <w:t xml:space="preserve">tem como dois dos 4 argumentos dois </w:t>
-      </w:r>
-      <w:r>
-        <w:rPr>
-          <w:rFonts w:ascii="Candara Light" w:hAnsi="Candara Light"/>
-          <w:b/>
-          <w:bCs/>
-          <w:sz w:val="24"/>
-          <w:szCs w:val="24"/>
-        </w:rPr>
-        <w:t>cel</w:t>
-      </w:r>
-      <w:r>
-        <w:rPr>
-          <w:rFonts w:ascii="Candara Light" w:hAnsi="Candara Light"/>
-          <w:sz w:val="24"/>
-          <w:szCs w:val="24"/>
-        </w:rPr>
-        <w:t>. Depois de obtido o caminho com sucesso, damos print de toda a informação do trajeto, isto incluí o piso, elemento de partida e de chegada, coordenadas de ambos e o respetivo caminho.</w:t>
-      </w:r>
-    </w:p>
-    <w:p>
-      <w:pPr>
-        <w:ind w:left="-851" w:right="-710"/>
+        <w:t>sendo que depois o primeiro elemento dessa lista (1 elemento do par) é retirado e o segundo elemento passa para a cabeça da lista e assim sucessivamente até restar apenas um elemento</w:t>
+      </w:r>
+      <w:r>
+        <w:rPr>
+          <w:rFonts w:ascii="Candara Light" w:hAnsi="Candara Light"/>
+          <w:sz w:val="24"/>
+          <w:szCs w:val="24"/>
+        </w:rPr>
+        <w:t xml:space="preserve"> como podemos na regra geral definido na primeira linha</w:t>
+      </w:r>
+      <w:r>
+        <w:rPr>
+          <w:rFonts w:ascii="Candara Light" w:hAnsi="Candara Light"/>
+          <w:sz w:val="24"/>
+          <w:szCs w:val="24"/>
+        </w:rPr>
+        <w:t>.</w:t>
+      </w:r>
+      <w:r>
+        <w:rPr>
+          <w:rFonts w:ascii="Candara Light" w:hAnsi="Candara Light"/>
+          <w:sz w:val="24"/>
+          <w:szCs w:val="24"/>
+        </w:rPr>
+        <w:t xml:space="preserve"> Além disto, relembrando que a variável Cam era onde estava a ser guardado a solução do caminho do robot, consequentemente com o backtracking guardamos essa lista desse trajeto na cabeça de uma lista, ficando assim ordenado da origem para o destino e retornando todos os caminhos do robot ao predicado </w:t>
+      </w:r>
+      <w:r>
+        <w:rPr>
+          <w:rFonts w:ascii="Candara Light" w:hAnsi="Candara Light"/>
+          <w:b/>
+          <w:bCs/>
+          <w:sz w:val="24"/>
+          <w:szCs w:val="24"/>
+        </w:rPr>
+        <w:t>find_caminho/4</w:t>
+      </w:r>
+      <w:r>
+        <w:rPr>
+          <w:rFonts w:ascii="Candara Light" w:hAnsi="Candara Light"/>
+          <w:sz w:val="24"/>
+          <w:szCs w:val="24"/>
+        </w:rPr>
+        <w:t>.</w:t>
+      </w:r>
+    </w:p>
+    <w:p>
+      <w:pPr>
+        <w:ind w:left="-851"/>
         <w:rPr>
           <w:rFonts w:ascii="Candara Light" w:hAnsi="Candara Light"/>
           <w:sz w:val="24"/>
@@ -4511,18 +4698,18 @@
           <w:szCs w:val="24"/>
         </w:rPr>
         <w:drawing>
-          <wp:anchor distT="0" distB="0" distL="114300" distR="114300" simplePos="0" relativeHeight="251682816" behindDoc="0" locked="0" layoutInCell="1" allowOverlap="1" wp14:anchorId="170EF145" wp14:editId="48ACA7A7">
+          <wp:anchor distT="0" distB="0" distL="114300" distR="114300" simplePos="0" relativeHeight="251691008" behindDoc="0" locked="0" layoutInCell="1" allowOverlap="1" wp14:anchorId="11FFD060" wp14:editId="750F683C">
             <wp:simplePos x="0" y="0"/>
             <wp:positionH relativeFrom="margin">
-              <wp:align>center</wp:align>
+              <wp:align>left</wp:align>
             </wp:positionH>
             <wp:positionV relativeFrom="paragraph">
-              <wp:posOffset>1866900</wp:posOffset>
+              <wp:posOffset>227330</wp:posOffset>
             </wp:positionV>
-            <wp:extent cx="6441651" cy="1640712"/>
-            <wp:effectExtent l="0" t="0" r="0" b="0"/>
+            <wp:extent cx="5400040" cy="1288415"/>
+            <wp:effectExtent l="0" t="0" r="0" b="6985"/>
             <wp:wrapSquare wrapText="bothSides"/>
-            <wp:docPr id="458715933" name="Imagem 1" descr="Uma imagem com texto, captura de ecrã, Tipo de letra&#10;&#10;Descrição gerada automaticamente"/>
+            <wp:docPr id="1885619788" name="Imagem 1" descr="Uma imagem com texto, captura de ecrã, Tipo de letra&#10;&#10;Descrição gerada automaticamente"/>
             <wp:cNvGraphicFramePr>
               <a:graphicFrameLocks xmlns:a="http://schemas.openxmlformats.org/drawingml/2006/main" noChangeAspect="1"/>
             </wp:cNvGraphicFramePr>
@@ -4530,7 +4717,7 @@
               <a:graphicData uri="http://schemas.openxmlformats.org/drawingml/2006/picture">
                 <pic:pic xmlns:pic="http://schemas.openxmlformats.org/drawingml/2006/picture">
                   <pic:nvPicPr>
-                    <pic:cNvPr id="458715933" name="Imagem 1" descr="Uma imagem com texto, captura de ecrã, Tipo de letra&#10;&#10;Descrição gerada automaticamente"/>
+                    <pic:cNvPr id="1885619788" name="Imagem 1" descr="Uma imagem com texto, captura de ecrã, Tipo de letra&#10;&#10;Descrição gerada automaticamente"/>
                     <pic:cNvPicPr/>
                   </pic:nvPicPr>
                   <pic:blipFill>
@@ -4548,7 +4735,7 @@
                   <pic:spPr>
                     <a:xfrm>
                       <a:off x="0" y="0"/>
-                      <a:ext cx="6441651" cy="1640712"/>
+                      <a:ext cx="5400040" cy="1288415"/>
                     </a:xfrm>
                     <a:prstGeom prst="rect">
                       <a:avLst/>
@@ -4563,6 +4750,36 @@
     </w:p>
     <w:p>
       <w:pPr>
+        <w:ind w:left="-851"/>
+        <w:rPr>
+          <w:rFonts w:ascii="Candara Light" w:hAnsi="Candara Light"/>
+          <w:sz w:val="24"/>
+          <w:szCs w:val="24"/>
+        </w:rPr>
+      </w:pPr>
+    </w:p>
+    <w:p>
+      <w:pPr>
+        <w:ind w:left="-851"/>
+        <w:rPr>
+          <w:rFonts w:ascii="Candara Light" w:hAnsi="Candara Light"/>
+          <w:sz w:val="24"/>
+          <w:szCs w:val="24"/>
+        </w:rPr>
+      </w:pPr>
+    </w:p>
+    <w:p>
+      <w:pPr>
+        <w:ind w:left="-851"/>
+        <w:rPr>
+          <w:rFonts w:ascii="Candara Light" w:hAnsi="Candara Light"/>
+          <w:sz w:val="24"/>
+          <w:szCs w:val="24"/>
+        </w:rPr>
+      </w:pPr>
+    </w:p>
+    <w:p>
+      <w:pPr>
         <w:ind w:left="-851" w:right="-710"/>
         <w:rPr>
           <w:rFonts w:ascii="Candara Light" w:hAnsi="Candara Light"/>
@@ -4623,6 +4840,16 @@
     </w:p>
     <w:p>
       <w:pPr>
+        <w:ind w:right="-710"/>
+        <w:rPr>
+          <w:rFonts w:ascii="Candara Light" w:hAnsi="Candara Light"/>
+          <w:sz w:val="24"/>
+          <w:szCs w:val="24"/>
+        </w:rPr>
+      </w:pPr>
+    </w:p>
+    <w:p>
+      <w:pPr>
         <w:ind w:left="-851" w:right="-710"/>
         <w:rPr>
           <w:rFonts w:ascii="Candara Light" w:hAnsi="Candara Light"/>
@@ -4640,93 +4867,12 @@
           <w:szCs w:val="24"/>
         </w:rPr>
       </w:pPr>
-    </w:p>
-    <w:p>
-      <w:pPr>
-        <w:ind w:left="-851" w:right="-710"/>
-        <w:rPr>
-          <w:rFonts w:ascii="Candara Light" w:hAnsi="Candara Light"/>
-          <w:sz w:val="24"/>
-          <w:szCs w:val="24"/>
-        </w:rPr>
-      </w:pPr>
-    </w:p>
-    <w:p>
-      <w:pPr>
-        <w:ind w:left="-851" w:right="-710"/>
-        <w:rPr>
-          <w:rFonts w:ascii="Candara Light" w:hAnsi="Candara Light"/>
-          <w:sz w:val="24"/>
-          <w:szCs w:val="24"/>
-        </w:rPr>
-      </w:pPr>
-    </w:p>
-    <w:p>
-      <w:pPr>
-        <w:ind w:left="-851" w:right="-710"/>
-        <w:rPr>
-          <w:rFonts w:ascii="Candara Light" w:hAnsi="Candara Light"/>
-          <w:sz w:val="24"/>
-          <w:szCs w:val="24"/>
-        </w:rPr>
-      </w:pPr>
-    </w:p>
-    <w:p>
-      <w:pPr>
-        <w:ind w:left="-851" w:right="-710"/>
-        <w:rPr>
-          <w:rFonts w:ascii="Candara Light" w:hAnsi="Candara Light"/>
-          <w:sz w:val="24"/>
-          <w:szCs w:val="24"/>
-        </w:rPr>
-      </w:pPr>
-    </w:p>
-    <w:p>
-      <w:pPr>
-        <w:ind w:left="-851" w:right="-710"/>
-        <w:rPr>
-          <w:rFonts w:ascii="Candara Light" w:hAnsi="Candara Light"/>
-          <w:sz w:val="24"/>
-          <w:szCs w:val="24"/>
-        </w:rPr>
-      </w:pPr>
-    </w:p>
-    <w:p>
-      <w:pPr>
-        <w:ind w:left="-851" w:right="-710"/>
-        <w:rPr>
-          <w:rFonts w:ascii="Candara Light" w:hAnsi="Candara Light"/>
-          <w:sz w:val="24"/>
-          <w:szCs w:val="24"/>
-        </w:rPr>
-      </w:pPr>
-    </w:p>
-    <w:p>
-      <w:pPr>
-        <w:ind w:left="-851" w:right="-710"/>
-        <w:rPr>
-          <w:rFonts w:ascii="Candara Light" w:hAnsi="Candara Light"/>
-          <w:sz w:val="24"/>
-          <w:szCs w:val="24"/>
-        </w:rPr>
-      </w:pPr>
-    </w:p>
-    <w:p>
-      <w:pPr>
-        <w:ind w:left="-851" w:right="-710"/>
-        <w:rPr>
-          <w:rFonts w:ascii="Candara Light" w:hAnsi="Candara Light"/>
-          <w:sz w:val="24"/>
-          <w:szCs w:val="24"/>
-        </w:rPr>
-      </w:pPr>
-      <w:r>
-        <w:rPr>
-          <w:rFonts w:ascii="Candara Light" w:hAnsi="Candara Light"/>
-          <w:sz w:val="24"/>
-          <w:szCs w:val="24"/>
-        </w:rPr>
-        <w:lastRenderedPageBreak/>
+      <w:r>
+        <w:rPr>
+          <w:rFonts w:ascii="Candara Light" w:hAnsi="Candara Light"/>
+          <w:sz w:val="24"/>
+          <w:szCs w:val="24"/>
+        </w:rPr>
         <w:t>Exemplo de uma solução a passar por 3 edifícios, 2 pisos e a utilizar elevadores e passagens:</w:t>
       </w:r>
     </w:p>
@@ -4905,17 +5051,7 @@
     </w:p>
     <w:p>
       <w:pPr>
-        <w:ind w:left="-851" w:right="-710"/>
-        <w:rPr>
-          <w:rFonts w:ascii="Candara Light" w:hAnsi="Candara Light"/>
-          <w:sz w:val="24"/>
-          <w:szCs w:val="24"/>
-        </w:rPr>
-      </w:pPr>
-    </w:p>
-    <w:p>
-      <w:pPr>
-        <w:ind w:left="-851" w:right="-710"/>
+        <w:ind w:right="-710"/>
         <w:rPr>
           <w:rFonts w:ascii="Candara Light" w:hAnsi="Candara Light"/>
           <w:sz w:val="24"/>

</xml_diff>